<commit_message>
Update Plan de acción G5 UTS.docx
</commit_message>
<xml_diff>
--- a/Plan de acción G5 UTS.docx
+++ b/Plan de acción G5 UTS.docx
@@ -1,6 +1,6 @@
 
 <file path=word/document.xml><?xml version="1.0" encoding="utf-8"?>
-<w:document xmlns:wpc="http://schemas.microsoft.com/office/word/2010/wordprocessingCanvas" xmlns:cx="http://schemas.microsoft.com/office/drawing/2014/chartex" xmlns:cx1="http://schemas.microsoft.com/office/drawing/2015/9/8/chartex" xmlns:cx2="http://schemas.microsoft.com/office/drawing/2015/10/21/chartex" xmlns:cx3="http://schemas.microsoft.com/office/drawing/2016/5/9/chartex" xmlns:cx4="http://schemas.microsoft.com/office/drawing/2016/5/10/chartex" xmlns:cx5="http://schemas.microsoft.com/office/drawing/2016/5/11/chartex" xmlns:cx6="http://schemas.microsoft.com/office/drawing/2016/5/12/chartex" xmlns:cx7="http://schemas.microsoft.com/office/drawing/2016/5/13/chartex" xmlns:cx8="http://schemas.microsoft.com/office/drawing/2016/5/14/chartex" xmlns:mc="http://schemas.openxmlformats.org/markup-compatibility/2006" xmlns:aink="http://schemas.microsoft.com/office/drawing/2016/ink" xmlns:am3d="http://schemas.microsoft.com/office/drawing/2017/model3d" xmlns:o="urn:schemas-microsoft-com:office:office" xmlns:r="http://schemas.openxmlformats.org/officeDocument/2006/relationships" xmlns:m="http://schemas.openxmlformats.org/officeDocument/2006/math" xmlns:v="urn:schemas-microsoft-com:vml" xmlns:wp14="http://schemas.microsoft.com/office/word/2010/wordprocessingDrawing" xmlns:wp="http://schemas.openxmlformats.org/drawingml/2006/wordprocessingDrawing" xmlns:w10="urn:schemas-microsoft-com:office:word" xmlns:w="http://schemas.openxmlformats.org/wordprocessingml/2006/main" xmlns:w14="http://schemas.microsoft.com/office/word/2010/wordml" xmlns:w15="http://schemas.microsoft.com/office/word/2012/wordml" xmlns:w16cid="http://schemas.microsoft.com/office/word/2016/wordml/cid" xmlns:w16se="http://schemas.microsoft.com/office/word/2015/wordml/symex" xmlns:wpg="http://schemas.microsoft.com/office/word/2010/wordprocessingGroup" xmlns:wpi="http://schemas.microsoft.com/office/word/2010/wordprocessingInk" xmlns:wne="http://schemas.microsoft.com/office/word/2006/wordml" xmlns:wps="http://schemas.microsoft.com/office/word/2010/wordprocessingShape" mc:Ignorable="w14 w15 w16se w16cid wp14">
+<w:document xmlns:wpc="http://schemas.microsoft.com/office/word/2010/wordprocessingCanvas" xmlns:cx="http://schemas.microsoft.com/office/drawing/2014/chartex" xmlns:cx1="http://schemas.microsoft.com/office/drawing/2015/9/8/chartex" xmlns:mc="http://schemas.openxmlformats.org/markup-compatibility/2006" xmlns:o="urn:schemas-microsoft-com:office:office" xmlns:r="http://schemas.openxmlformats.org/officeDocument/2006/relationships" xmlns:m="http://schemas.openxmlformats.org/officeDocument/2006/math" xmlns:v="urn:schemas-microsoft-com:vml" xmlns:wp14="http://schemas.microsoft.com/office/word/2010/wordprocessingDrawing" xmlns:wp="http://schemas.openxmlformats.org/drawingml/2006/wordprocessingDrawing" xmlns:w10="urn:schemas-microsoft-com:office:word" xmlns:w="http://schemas.openxmlformats.org/wordprocessingml/2006/main" xmlns:w14="http://schemas.microsoft.com/office/word/2010/wordml" xmlns:w15="http://schemas.microsoft.com/office/word/2012/wordml" xmlns:w16se="http://schemas.microsoft.com/office/word/2015/wordml/symex" xmlns:wpg="http://schemas.microsoft.com/office/word/2010/wordprocessingGroup" xmlns:wpi="http://schemas.microsoft.com/office/word/2010/wordprocessingInk" xmlns:wne="http://schemas.microsoft.com/office/word/2006/wordml" xmlns:wps="http://schemas.microsoft.com/office/word/2010/wordprocessingShape" mc:Ignorable="w14 w15 w16se wp14">
   <w:body>
     <w:tbl>
       <w:tblPr>
@@ -1562,7 +1562,6 @@
               </w:rPr>
               <w:t xml:space="preserve">Aplicación </w:t>
             </w:r>
-            <w:proofErr w:type="spellStart"/>
             <w:r>
               <w:rPr>
                 <w:rFonts w:ascii="Ubuntu Light" w:eastAsia="Times New Roman" w:hAnsi="Ubuntu Light" w:cs="Calibri"/>
@@ -1583,9 +1582,8 @@
                 <w:szCs w:val="22"/>
                 <w:lang w:eastAsia="es-MX" w:bidi="ar-SA"/>
               </w:rPr>
-              <w:t>àra</w:t>
-            </w:r>
-            <w:proofErr w:type="spellEnd"/>
+              <w:t>ara</w:t>
+            </w:r>
             <w:r>
               <w:rPr>
                 <w:rFonts w:ascii="Ubuntu Light" w:eastAsia="Times New Roman" w:hAnsi="Ubuntu Light" w:cs="Calibri"/>
@@ -2037,7 +2035,7 @@
                 <w:kern w:val="0"/>
                 <w:sz w:val="22"/>
                 <w:szCs w:val="22"/>
-                <w:lang w:eastAsia="es-MX" w:bidi="ar-SA"/>
+                <w:lang w:val="es-419" w:eastAsia="es-419" w:bidi="ar-SA"/>
               </w:rPr>
               <w:lastRenderedPageBreak/>
               <w:drawing>
@@ -2320,8 +2318,6 @@
                 <w:lang w:eastAsia="es-MX" w:bidi="ar-SA"/>
               </w:rPr>
             </w:pPr>
-            <w:bookmarkStart w:id="0" w:name="_GoBack"/>
-            <w:bookmarkEnd w:id="0"/>
             <w:r>
               <w:rPr>
                 <w:rFonts w:eastAsia="Times New Roman" w:cs="Calibri"/>
@@ -2732,7 +2728,44 @@
                 <w:szCs w:val="22"/>
                 <w:lang w:eastAsia="es-MX" w:bidi="ar-SA"/>
               </w:rPr>
-              <w:t>&lt;Rol de miembro 1&gt;</w:t>
+              <w:t xml:space="preserve">Arturo </w:t>
+            </w:r>
+            <w:proofErr w:type="spellStart"/>
+            <w:r>
+              <w:rPr>
+                <w:rFonts w:ascii="Ubuntu Light" w:eastAsia="Times New Roman" w:hAnsi="Ubuntu Light" w:cs="Calibri"/>
+                <w:color w:val="767171"/>
+                <w:kern w:val="0"/>
+                <w:sz w:val="22"/>
+                <w:szCs w:val="22"/>
+                <w:lang w:eastAsia="es-MX" w:bidi="ar-SA"/>
+              </w:rPr>
+              <w:t>Urbalejo</w:t>
+            </w:r>
+            <w:proofErr w:type="spellEnd"/>
+            <w:r>
+              <w:rPr>
+                <w:rFonts w:ascii="Ubuntu Light" w:eastAsia="Times New Roman" w:hAnsi="Ubuntu Light" w:cs="Calibri"/>
+                <w:color w:val="767171"/>
+                <w:kern w:val="0"/>
+                <w:sz w:val="22"/>
+                <w:szCs w:val="22"/>
+                <w:lang w:eastAsia="es-MX" w:bidi="ar-SA"/>
+              </w:rPr>
+              <w:t xml:space="preserve"> (Representante</w:t>
+            </w:r>
+            <w:bookmarkStart w:id="0" w:name="_GoBack"/>
+            <w:bookmarkEnd w:id="0"/>
+            <w:r>
+              <w:rPr>
+                <w:rFonts w:ascii="Ubuntu Light" w:eastAsia="Times New Roman" w:hAnsi="Ubuntu Light" w:cs="Calibri"/>
+                <w:color w:val="767171"/>
+                <w:kern w:val="0"/>
+                <w:sz w:val="22"/>
+                <w:szCs w:val="22"/>
+                <w:lang w:eastAsia="es-MX" w:bidi="ar-SA"/>
+              </w:rPr>
+              <w:t>)</w:t>
             </w:r>
           </w:p>
         </w:tc>
@@ -2981,6 +3014,7 @@
                 <w:szCs w:val="22"/>
                 <w:lang w:eastAsia="es-MX" w:bidi="ar-SA"/>
               </w:rPr>
+              <w:lastRenderedPageBreak/>
               <w:br/>
             </w:r>
             <w:r>
@@ -3003,7 +3037,6 @@
                 <w:szCs w:val="22"/>
                 <w:lang w:eastAsia="es-MX" w:bidi="ar-SA"/>
               </w:rPr>
-              <w:lastRenderedPageBreak/>
               <w:br/>
             </w:r>
             <w:r>
@@ -3063,7 +3096,7 @@
 </file>
 
 <file path=word/endnotes.xml><?xml version="1.0" encoding="utf-8"?>
-<w:endnotes xmlns:wpc="http://schemas.microsoft.com/office/word/2010/wordprocessingCanvas" xmlns:cx="http://schemas.microsoft.com/office/drawing/2014/chartex" xmlns:cx1="http://schemas.microsoft.com/office/drawing/2015/9/8/chartex" xmlns:cx2="http://schemas.microsoft.com/office/drawing/2015/10/21/chartex" xmlns:cx3="http://schemas.microsoft.com/office/drawing/2016/5/9/chartex" xmlns:cx4="http://schemas.microsoft.com/office/drawing/2016/5/10/chartex" xmlns:cx5="http://schemas.microsoft.com/office/drawing/2016/5/11/chartex" xmlns:cx6="http://schemas.microsoft.com/office/drawing/2016/5/12/chartex" xmlns:cx7="http://schemas.microsoft.com/office/drawing/2016/5/13/chartex" xmlns:cx8="http://schemas.microsoft.com/office/drawing/2016/5/14/chartex" xmlns:mc="http://schemas.openxmlformats.org/markup-compatibility/2006" xmlns:aink="http://schemas.microsoft.com/office/drawing/2016/ink" xmlns:am3d="http://schemas.microsoft.com/office/drawing/2017/model3d" xmlns:o="urn:schemas-microsoft-com:office:office" xmlns:r="http://schemas.openxmlformats.org/officeDocument/2006/relationships" xmlns:m="http://schemas.openxmlformats.org/officeDocument/2006/math" xmlns:v="urn:schemas-microsoft-com:vml" xmlns:wp14="http://schemas.microsoft.com/office/word/2010/wordprocessingDrawing" xmlns:wp="http://schemas.openxmlformats.org/drawingml/2006/wordprocessingDrawing" xmlns:w10="urn:schemas-microsoft-com:office:word" xmlns:w="http://schemas.openxmlformats.org/wordprocessingml/2006/main" xmlns:w14="http://schemas.microsoft.com/office/word/2010/wordml" xmlns:w15="http://schemas.microsoft.com/office/word/2012/wordml" xmlns:w16cid="http://schemas.microsoft.com/office/word/2016/wordml/cid" xmlns:w16se="http://schemas.microsoft.com/office/word/2015/wordml/symex" xmlns:wpg="http://schemas.microsoft.com/office/word/2010/wordprocessingGroup" xmlns:wpi="http://schemas.microsoft.com/office/word/2010/wordprocessingInk" xmlns:wne="http://schemas.microsoft.com/office/word/2006/wordml" xmlns:wps="http://schemas.microsoft.com/office/word/2010/wordprocessingShape" mc:Ignorable="w14 w15 w16se w16cid wp14">
+<w:endnotes xmlns:wpc="http://schemas.microsoft.com/office/word/2010/wordprocessingCanvas" xmlns:cx="http://schemas.microsoft.com/office/drawing/2014/chartex" xmlns:cx1="http://schemas.microsoft.com/office/drawing/2015/9/8/chartex" xmlns:mc="http://schemas.openxmlformats.org/markup-compatibility/2006" xmlns:o="urn:schemas-microsoft-com:office:office" xmlns:r="http://schemas.openxmlformats.org/officeDocument/2006/relationships" xmlns:m="http://schemas.openxmlformats.org/officeDocument/2006/math" xmlns:v="urn:schemas-microsoft-com:vml" xmlns:wp14="http://schemas.microsoft.com/office/word/2010/wordprocessingDrawing" xmlns:wp="http://schemas.openxmlformats.org/drawingml/2006/wordprocessingDrawing" xmlns:w10="urn:schemas-microsoft-com:office:word" xmlns:w="http://schemas.openxmlformats.org/wordprocessingml/2006/main" xmlns:w14="http://schemas.microsoft.com/office/word/2010/wordml" xmlns:w15="http://schemas.microsoft.com/office/word/2012/wordml" xmlns:w16se="http://schemas.microsoft.com/office/word/2015/wordml/symex" xmlns:wpg="http://schemas.microsoft.com/office/word/2010/wordprocessingGroup" xmlns:wpi="http://schemas.microsoft.com/office/word/2010/wordprocessingInk" xmlns:wne="http://schemas.microsoft.com/office/word/2006/wordml" xmlns:wps="http://schemas.microsoft.com/office/word/2010/wordprocessingShape" mc:Ignorable="w14 w15 w16se wp14">
   <w:endnote w:type="separator" w:id="-1">
     <w:p>
       <w:r>
@@ -3082,7 +3115,7 @@
 </file>
 
 <file path=word/footer1.xml><?xml version="1.0" encoding="utf-8"?>
-<w:ftr xmlns:wpc="http://schemas.microsoft.com/office/word/2010/wordprocessingCanvas" xmlns:cx="http://schemas.microsoft.com/office/drawing/2014/chartex" xmlns:cx1="http://schemas.microsoft.com/office/drawing/2015/9/8/chartex" xmlns:cx2="http://schemas.microsoft.com/office/drawing/2015/10/21/chartex" xmlns:cx3="http://schemas.microsoft.com/office/drawing/2016/5/9/chartex" xmlns:cx4="http://schemas.microsoft.com/office/drawing/2016/5/10/chartex" xmlns:cx5="http://schemas.microsoft.com/office/drawing/2016/5/11/chartex" xmlns:cx6="http://schemas.microsoft.com/office/drawing/2016/5/12/chartex" xmlns:cx7="http://schemas.microsoft.com/office/drawing/2016/5/13/chartex" xmlns:cx8="http://schemas.microsoft.com/office/drawing/2016/5/14/chartex" xmlns:mc="http://schemas.openxmlformats.org/markup-compatibility/2006" xmlns:aink="http://schemas.microsoft.com/office/drawing/2016/ink" xmlns:am3d="http://schemas.microsoft.com/office/drawing/2017/model3d" xmlns:o="urn:schemas-microsoft-com:office:office" xmlns:r="http://schemas.openxmlformats.org/officeDocument/2006/relationships" xmlns:m="http://schemas.openxmlformats.org/officeDocument/2006/math" xmlns:v="urn:schemas-microsoft-com:vml" xmlns:wp14="http://schemas.microsoft.com/office/word/2010/wordprocessingDrawing" xmlns:wp="http://schemas.openxmlformats.org/drawingml/2006/wordprocessingDrawing" xmlns:w10="urn:schemas-microsoft-com:office:word" xmlns:w="http://schemas.openxmlformats.org/wordprocessingml/2006/main" xmlns:w14="http://schemas.microsoft.com/office/word/2010/wordml" xmlns:w15="http://schemas.microsoft.com/office/word/2012/wordml" xmlns:w16cid="http://schemas.microsoft.com/office/word/2016/wordml/cid" xmlns:w16se="http://schemas.microsoft.com/office/word/2015/wordml/symex" xmlns:wpg="http://schemas.microsoft.com/office/word/2010/wordprocessingGroup" xmlns:wpi="http://schemas.microsoft.com/office/word/2010/wordprocessingInk" xmlns:wne="http://schemas.microsoft.com/office/word/2006/wordml" xmlns:wps="http://schemas.microsoft.com/office/word/2010/wordprocessingShape" mc:Ignorable="w14 w15 w16se w16cid wp14">
+<w:ftr xmlns:wpc="http://schemas.microsoft.com/office/word/2010/wordprocessingCanvas" xmlns:cx="http://schemas.microsoft.com/office/drawing/2014/chartex" xmlns:cx1="http://schemas.microsoft.com/office/drawing/2015/9/8/chartex" xmlns:mc="http://schemas.openxmlformats.org/markup-compatibility/2006" xmlns:o="urn:schemas-microsoft-com:office:office" xmlns:r="http://schemas.openxmlformats.org/officeDocument/2006/relationships" xmlns:m="http://schemas.openxmlformats.org/officeDocument/2006/math" xmlns:v="urn:schemas-microsoft-com:vml" xmlns:wp14="http://schemas.microsoft.com/office/word/2010/wordprocessingDrawing" xmlns:wp="http://schemas.openxmlformats.org/drawingml/2006/wordprocessingDrawing" xmlns:w10="urn:schemas-microsoft-com:office:word" xmlns:w="http://schemas.openxmlformats.org/wordprocessingml/2006/main" xmlns:w14="http://schemas.microsoft.com/office/word/2010/wordml" xmlns:w15="http://schemas.microsoft.com/office/word/2012/wordml" xmlns:w16se="http://schemas.microsoft.com/office/word/2015/wordml/symex" xmlns:wpg="http://schemas.microsoft.com/office/word/2010/wordprocessingGroup" xmlns:wpi="http://schemas.microsoft.com/office/word/2010/wordprocessingInk" xmlns:wne="http://schemas.microsoft.com/office/word/2006/wordml" xmlns:wps="http://schemas.microsoft.com/office/word/2010/wordprocessingShape" mc:Ignorable="w14 w15 w16se wp14">
   <w:p>
     <w:pPr>
       <w:pStyle w:val="Encabezado"/>
@@ -3154,12 +3187,13 @@
     <w:r>
       <w:rPr>
         <w:rFonts w:ascii="MicrogrammaDMedExt" w:hAnsi="MicrogrammaDMedExt"/>
+        <w:noProof/>
         <w:color w:val="333333"/>
         <w:spacing w:val="12"/>
         <w:sz w:val="14"/>
         <w:szCs w:val="14"/>
       </w:rPr>
-      <w:t>2</w:t>
+      <w:t>4</w:t>
     </w:r>
     <w:r>
       <w:rPr>
@@ -3233,12 +3267,13 @@
     <w:r>
       <w:rPr>
         <w:rFonts w:ascii="MicrogrammaDMedExt" w:hAnsi="MicrogrammaDMedExt"/>
+        <w:noProof/>
         <w:color w:val="333333"/>
         <w:spacing w:val="12"/>
         <w:sz w:val="14"/>
         <w:szCs w:val="14"/>
       </w:rPr>
-      <w:t>2</w:t>
+      <w:t>4</w:t>
     </w:r>
     <w:r>
       <w:rPr>
@@ -3268,6 +3303,7 @@
         <w:spacing w:val="12"/>
         <w:sz w:val="14"/>
         <w:szCs w:val="14"/>
+        <w:lang w:val="es-419" w:eastAsia="es-419" w:bidi="ar-SA"/>
       </w:rPr>
       <w:drawing>
         <wp:anchor distT="0" distB="0" distL="114300" distR="114300" simplePos="0" relativeHeight="251661312" behindDoc="0" locked="0" layoutInCell="1" allowOverlap="1" wp14:anchorId="4C3B67AC" wp14:editId="4C3B67AD">
@@ -3354,7 +3390,7 @@
 </file>
 
 <file path=word/footnotes.xml><?xml version="1.0" encoding="utf-8"?>
-<w:footnotes xmlns:wpc="http://schemas.microsoft.com/office/word/2010/wordprocessingCanvas" xmlns:cx="http://schemas.microsoft.com/office/drawing/2014/chartex" xmlns:cx1="http://schemas.microsoft.com/office/drawing/2015/9/8/chartex" xmlns:cx2="http://schemas.microsoft.com/office/drawing/2015/10/21/chartex" xmlns:cx3="http://schemas.microsoft.com/office/drawing/2016/5/9/chartex" xmlns:cx4="http://schemas.microsoft.com/office/drawing/2016/5/10/chartex" xmlns:cx5="http://schemas.microsoft.com/office/drawing/2016/5/11/chartex" xmlns:cx6="http://schemas.microsoft.com/office/drawing/2016/5/12/chartex" xmlns:cx7="http://schemas.microsoft.com/office/drawing/2016/5/13/chartex" xmlns:cx8="http://schemas.microsoft.com/office/drawing/2016/5/14/chartex" xmlns:mc="http://schemas.openxmlformats.org/markup-compatibility/2006" xmlns:aink="http://schemas.microsoft.com/office/drawing/2016/ink" xmlns:am3d="http://schemas.microsoft.com/office/drawing/2017/model3d" xmlns:o="urn:schemas-microsoft-com:office:office" xmlns:r="http://schemas.openxmlformats.org/officeDocument/2006/relationships" xmlns:m="http://schemas.openxmlformats.org/officeDocument/2006/math" xmlns:v="urn:schemas-microsoft-com:vml" xmlns:wp14="http://schemas.microsoft.com/office/word/2010/wordprocessingDrawing" xmlns:wp="http://schemas.openxmlformats.org/drawingml/2006/wordprocessingDrawing" xmlns:w10="urn:schemas-microsoft-com:office:word" xmlns:w="http://schemas.openxmlformats.org/wordprocessingml/2006/main" xmlns:w14="http://schemas.microsoft.com/office/word/2010/wordml" xmlns:w15="http://schemas.microsoft.com/office/word/2012/wordml" xmlns:w16cid="http://schemas.microsoft.com/office/word/2016/wordml/cid" xmlns:w16se="http://schemas.microsoft.com/office/word/2015/wordml/symex" xmlns:wpg="http://schemas.microsoft.com/office/word/2010/wordprocessingGroup" xmlns:wpi="http://schemas.microsoft.com/office/word/2010/wordprocessingInk" xmlns:wne="http://schemas.microsoft.com/office/word/2006/wordml" xmlns:wps="http://schemas.microsoft.com/office/word/2010/wordprocessingShape" mc:Ignorable="w14 w15 w16se w16cid wp14">
+<w:footnotes xmlns:wpc="http://schemas.microsoft.com/office/word/2010/wordprocessingCanvas" xmlns:cx="http://schemas.microsoft.com/office/drawing/2014/chartex" xmlns:cx1="http://schemas.microsoft.com/office/drawing/2015/9/8/chartex" xmlns:mc="http://schemas.openxmlformats.org/markup-compatibility/2006" xmlns:o="urn:schemas-microsoft-com:office:office" xmlns:r="http://schemas.openxmlformats.org/officeDocument/2006/relationships" xmlns:m="http://schemas.openxmlformats.org/officeDocument/2006/math" xmlns:v="urn:schemas-microsoft-com:vml" xmlns:wp14="http://schemas.microsoft.com/office/word/2010/wordprocessingDrawing" xmlns:wp="http://schemas.openxmlformats.org/drawingml/2006/wordprocessingDrawing" xmlns:w10="urn:schemas-microsoft-com:office:word" xmlns:w="http://schemas.openxmlformats.org/wordprocessingml/2006/main" xmlns:w14="http://schemas.microsoft.com/office/word/2010/wordml" xmlns:w15="http://schemas.microsoft.com/office/word/2012/wordml" xmlns:w16se="http://schemas.microsoft.com/office/word/2015/wordml/symex" xmlns:wpg="http://schemas.microsoft.com/office/word/2010/wordprocessingGroup" xmlns:wpi="http://schemas.microsoft.com/office/word/2010/wordprocessingInk" xmlns:wne="http://schemas.microsoft.com/office/word/2006/wordml" xmlns:wps="http://schemas.microsoft.com/office/word/2010/wordprocessingShape" mc:Ignorable="w14 w15 w16se wp14">
   <w:footnote w:type="separator" w:id="-1">
     <w:p>
       <w:r>
@@ -3376,7 +3412,7 @@
 </file>
 
 <file path=word/header1.xml><?xml version="1.0" encoding="utf-8"?>
-<w:hdr xmlns:wpc="http://schemas.microsoft.com/office/word/2010/wordprocessingCanvas" xmlns:cx="http://schemas.microsoft.com/office/drawing/2014/chartex" xmlns:cx1="http://schemas.microsoft.com/office/drawing/2015/9/8/chartex" xmlns:cx2="http://schemas.microsoft.com/office/drawing/2015/10/21/chartex" xmlns:cx3="http://schemas.microsoft.com/office/drawing/2016/5/9/chartex" xmlns:cx4="http://schemas.microsoft.com/office/drawing/2016/5/10/chartex" xmlns:cx5="http://schemas.microsoft.com/office/drawing/2016/5/11/chartex" xmlns:cx6="http://schemas.microsoft.com/office/drawing/2016/5/12/chartex" xmlns:cx7="http://schemas.microsoft.com/office/drawing/2016/5/13/chartex" xmlns:cx8="http://schemas.microsoft.com/office/drawing/2016/5/14/chartex" xmlns:mc="http://schemas.openxmlformats.org/markup-compatibility/2006" xmlns:aink="http://schemas.microsoft.com/office/drawing/2016/ink" xmlns:am3d="http://schemas.microsoft.com/office/drawing/2017/model3d" xmlns:o="urn:schemas-microsoft-com:office:office" xmlns:r="http://schemas.openxmlformats.org/officeDocument/2006/relationships" xmlns:m="http://schemas.openxmlformats.org/officeDocument/2006/math" xmlns:v="urn:schemas-microsoft-com:vml" xmlns:wp14="http://schemas.microsoft.com/office/word/2010/wordprocessingDrawing" xmlns:wp="http://schemas.openxmlformats.org/drawingml/2006/wordprocessingDrawing" xmlns:w10="urn:schemas-microsoft-com:office:word" xmlns:w="http://schemas.openxmlformats.org/wordprocessingml/2006/main" xmlns:w14="http://schemas.microsoft.com/office/word/2010/wordml" xmlns:w15="http://schemas.microsoft.com/office/word/2012/wordml" xmlns:w16cid="http://schemas.microsoft.com/office/word/2016/wordml/cid" xmlns:w16se="http://schemas.microsoft.com/office/word/2015/wordml/symex" xmlns:wpg="http://schemas.microsoft.com/office/word/2010/wordprocessingGroup" xmlns:wpi="http://schemas.microsoft.com/office/word/2010/wordprocessingInk" xmlns:wne="http://schemas.microsoft.com/office/word/2006/wordml" xmlns:wps="http://schemas.microsoft.com/office/word/2010/wordprocessingShape" mc:Ignorable="w14 w15 w16se w16cid wp14">
+<w:hdr xmlns:wpc="http://schemas.microsoft.com/office/word/2010/wordprocessingCanvas" xmlns:cx="http://schemas.microsoft.com/office/drawing/2014/chartex" xmlns:cx1="http://schemas.microsoft.com/office/drawing/2015/9/8/chartex" xmlns:mc="http://schemas.openxmlformats.org/markup-compatibility/2006" xmlns:o="urn:schemas-microsoft-com:office:office" xmlns:r="http://schemas.openxmlformats.org/officeDocument/2006/relationships" xmlns:m="http://schemas.openxmlformats.org/officeDocument/2006/math" xmlns:v="urn:schemas-microsoft-com:vml" xmlns:wp14="http://schemas.microsoft.com/office/word/2010/wordprocessingDrawing" xmlns:wp="http://schemas.openxmlformats.org/drawingml/2006/wordprocessingDrawing" xmlns:w10="urn:schemas-microsoft-com:office:word" xmlns:w="http://schemas.openxmlformats.org/wordprocessingml/2006/main" xmlns:w14="http://schemas.microsoft.com/office/word/2010/wordml" xmlns:w15="http://schemas.microsoft.com/office/word/2012/wordml" xmlns:w16se="http://schemas.microsoft.com/office/word/2015/wordml/symex" xmlns:wpg="http://schemas.microsoft.com/office/word/2010/wordprocessingGroup" xmlns:wpi="http://schemas.microsoft.com/office/word/2010/wordprocessingInk" xmlns:wne="http://schemas.microsoft.com/office/word/2006/wordml" xmlns:wps="http://schemas.microsoft.com/office/word/2010/wordprocessingShape" mc:Ignorable="w14 w15 w16se wp14">
   <w:p>
     <w:pPr>
       <w:pStyle w:val="Standard"/>
@@ -3392,6 +3428,7 @@
         <w:spacing w:val="20"/>
         <w:sz w:val="14"/>
         <w:szCs w:val="14"/>
+        <w:lang w:val="es-419" w:eastAsia="es-419" w:bidi="ar-SA"/>
       </w:rPr>
       <w:drawing>
         <wp:anchor distT="0" distB="0" distL="114300" distR="114300" simplePos="0" relativeHeight="251659264" behindDoc="0" locked="0" layoutInCell="1" allowOverlap="1" wp14:anchorId="4C3B67AA" wp14:editId="4C3B67AB">
@@ -3480,7 +3517,7 @@
 </file>
 
 <file path=word/numbering.xml><?xml version="1.0" encoding="utf-8"?>
-<w:numbering xmlns:wpc="http://schemas.microsoft.com/office/word/2010/wordprocessingCanvas" xmlns:cx="http://schemas.microsoft.com/office/drawing/2014/chartex" xmlns:cx1="http://schemas.microsoft.com/office/drawing/2015/9/8/chartex" xmlns:cx2="http://schemas.microsoft.com/office/drawing/2015/10/21/chartex" xmlns:cx3="http://schemas.microsoft.com/office/drawing/2016/5/9/chartex" xmlns:cx4="http://schemas.microsoft.com/office/drawing/2016/5/10/chartex" xmlns:cx5="http://schemas.microsoft.com/office/drawing/2016/5/11/chartex" xmlns:cx6="http://schemas.microsoft.com/office/drawing/2016/5/12/chartex" xmlns:cx7="http://schemas.microsoft.com/office/drawing/2016/5/13/chartex" xmlns:cx8="http://schemas.microsoft.com/office/drawing/2016/5/14/chartex" xmlns:mc="http://schemas.openxmlformats.org/markup-compatibility/2006" xmlns:aink="http://schemas.microsoft.com/office/drawing/2016/ink" xmlns:am3d="http://schemas.microsoft.com/office/drawing/2017/model3d" xmlns:o="urn:schemas-microsoft-com:office:office" xmlns:r="http://schemas.openxmlformats.org/officeDocument/2006/relationships" xmlns:m="http://schemas.openxmlformats.org/officeDocument/2006/math" xmlns:v="urn:schemas-microsoft-com:vml" xmlns:wp14="http://schemas.microsoft.com/office/word/2010/wordprocessingDrawing" xmlns:wp="http://schemas.openxmlformats.org/drawingml/2006/wordprocessingDrawing" xmlns:w10="urn:schemas-microsoft-com:office:word" xmlns:w="http://schemas.openxmlformats.org/wordprocessingml/2006/main" xmlns:w14="http://schemas.microsoft.com/office/word/2010/wordml" xmlns:w15="http://schemas.microsoft.com/office/word/2012/wordml" xmlns:w16cid="http://schemas.microsoft.com/office/word/2016/wordml/cid" xmlns:w16se="http://schemas.microsoft.com/office/word/2015/wordml/symex" xmlns:wpg="http://schemas.microsoft.com/office/word/2010/wordprocessingGroup" xmlns:wpi="http://schemas.microsoft.com/office/word/2010/wordprocessingInk" xmlns:wne="http://schemas.microsoft.com/office/word/2006/wordml" xmlns:wps="http://schemas.microsoft.com/office/word/2010/wordprocessingShape" mc:Ignorable="w14 w15 w16se w16cid wp14">
+<w:numbering xmlns:wpc="http://schemas.microsoft.com/office/word/2010/wordprocessingCanvas" xmlns:cx="http://schemas.microsoft.com/office/drawing/2014/chartex" xmlns:cx1="http://schemas.microsoft.com/office/drawing/2015/9/8/chartex" xmlns:mc="http://schemas.openxmlformats.org/markup-compatibility/2006" xmlns:o="urn:schemas-microsoft-com:office:office" xmlns:r="http://schemas.openxmlformats.org/officeDocument/2006/relationships" xmlns:m="http://schemas.openxmlformats.org/officeDocument/2006/math" xmlns:v="urn:schemas-microsoft-com:vml" xmlns:wp14="http://schemas.microsoft.com/office/word/2010/wordprocessingDrawing" xmlns:wp="http://schemas.openxmlformats.org/drawingml/2006/wordprocessingDrawing" xmlns:w10="urn:schemas-microsoft-com:office:word" xmlns:w="http://schemas.openxmlformats.org/wordprocessingml/2006/main" xmlns:w14="http://schemas.microsoft.com/office/word/2010/wordml" xmlns:w15="http://schemas.microsoft.com/office/word/2012/wordml" xmlns:w16se="http://schemas.microsoft.com/office/word/2015/wordml/symex" xmlns:wpg="http://schemas.microsoft.com/office/word/2010/wordprocessingGroup" xmlns:wpi="http://schemas.microsoft.com/office/word/2010/wordprocessingInk" xmlns:wne="http://schemas.microsoft.com/office/word/2006/wordml" xmlns:wps="http://schemas.microsoft.com/office/word/2010/wordprocessingShape" mc:Ignorable="w14 w15 w16se wp14">
   <w:abstractNum w:abstractNumId="0" w15:restartNumberingAfterBreak="0">
     <w:nsid w:val="0144381D"/>
     <w:multiLevelType w:val="hybridMultilevel"/>
@@ -4071,7 +4108,7 @@
 </file>
 
 <file path=word/styles.xml><?xml version="1.0" encoding="utf-8"?>
-<w:styles xmlns:mc="http://schemas.openxmlformats.org/markup-compatibility/2006" xmlns:r="http://schemas.openxmlformats.org/officeDocument/2006/relationships" xmlns:w="http://schemas.openxmlformats.org/wordprocessingml/2006/main" xmlns:w14="http://schemas.microsoft.com/office/word/2010/wordml" xmlns:w15="http://schemas.microsoft.com/office/word/2012/wordml" xmlns:w16cid="http://schemas.microsoft.com/office/word/2016/wordml/cid" xmlns:w16se="http://schemas.microsoft.com/office/word/2015/wordml/symex" mc:Ignorable="w14 w15 w16se w16cid">
+<w:styles xmlns:mc="http://schemas.openxmlformats.org/markup-compatibility/2006" xmlns:r="http://schemas.openxmlformats.org/officeDocument/2006/relationships" xmlns:w="http://schemas.openxmlformats.org/wordprocessingml/2006/main" xmlns:w14="http://schemas.microsoft.com/office/word/2010/wordml" xmlns:w15="http://schemas.microsoft.com/office/word/2012/wordml" xmlns:w16se="http://schemas.microsoft.com/office/word/2015/wordml/symex" mc:Ignorable="w14 w15 w16se">
   <w:docDefaults>
     <w:rPrDefault>
       <w:rPr>
@@ -4089,7 +4126,7 @@
       </w:pPr>
     </w:pPrDefault>
   </w:docDefaults>
-  <w:latentStyles w:defLockedState="0" w:defUIPriority="99" w:defSemiHidden="0" w:defUnhideWhenUsed="0" w:defQFormat="0" w:count="375">
+  <w:latentStyles w:defLockedState="0" w:defUIPriority="99" w:defSemiHidden="0" w:defUnhideWhenUsed="0" w:defQFormat="0" w:count="371">
     <w:lsdException w:name="Normal" w:uiPriority="0" w:qFormat="1"/>
     <w:lsdException w:name="heading 1" w:uiPriority="9" w:qFormat="1"/>
     <w:lsdException w:name="heading 2" w:semiHidden="1" w:uiPriority="9" w:unhideWhenUsed="1" w:qFormat="1"/>
@@ -4461,10 +4498,6 @@
     <w:lsdException w:name="List Table 5 Dark Accent 6" w:uiPriority="50"/>
     <w:lsdException w:name="List Table 6 Colorful Accent 6" w:uiPriority="51"/>
     <w:lsdException w:name="List Table 7 Colorful Accent 6" w:uiPriority="52"/>
-    <w:lsdException w:name="Mention" w:semiHidden="1" w:unhideWhenUsed="1"/>
-    <w:lsdException w:name="Smart Hyperlink" w:semiHidden="1" w:unhideWhenUsed="1"/>
-    <w:lsdException w:name="Hashtag" w:semiHidden="1" w:unhideWhenUsed="1"/>
-    <w:lsdException w:name="Unresolved Mention" w:semiHidden="1" w:unhideWhenUsed="1"/>
   </w:latentStyles>
   <w:style w:type="paragraph" w:default="1" w:styleId="Normal">
     <w:name w:val="Normal"/>

</xml_diff>